<commit_message>
Actualización del documento EQUIPO_DE_TRABAJO.docx
</commit_message>
<xml_diff>
--- a/1_DEFINICION/EQUIPO_DE_TRABAJO.docx
+++ b/1_DEFINICION/EQUIPO_DE_TRABAJO.docx
@@ -2,6 +2,484 @@
 <file path=word/document.xml><?xml version="1.0" encoding="utf-8"?>
 <w:document xmlns:wpc="http://schemas.microsoft.com/office/word/2010/wordprocessingCanvas" xmlns:mc="http://schemas.openxmlformats.org/markup-compatibility/2006" xmlns:o="urn:schemas-microsoft-com:office:office" xmlns:r="http://schemas.openxmlformats.org/officeDocument/2006/relationships" xmlns:m="http://schemas.openxmlformats.org/officeDocument/2006/math" xmlns:v="urn:schemas-microsoft-com:vml" xmlns:wp14="http://schemas.microsoft.com/office/word/2010/wordprocessingDrawing" xmlns:wp="http://schemas.openxmlformats.org/drawingml/2006/wordprocessingDrawing" xmlns:w10="urn:schemas-microsoft-com:office:word" xmlns:w="http://schemas.openxmlformats.org/wordprocessingml/2006/main" xmlns:w14="http://schemas.microsoft.com/office/word/2010/wordml" xmlns:w15="http://schemas.microsoft.com/office/word/2012/wordml" xmlns:wpg="http://schemas.microsoft.com/office/word/2010/wordprocessingGroup" xmlns:wpi="http://schemas.microsoft.com/office/word/2010/wordprocessingInk" xmlns:wne="http://schemas.microsoft.com/office/word/2006/wordml" xmlns:wps="http://schemas.microsoft.com/office/word/2010/wordprocessingShape" mc:Ignorable="w14 w15 wp14">
   <w:body>
+    <w:p>
+      <w:pPr>
+        <w:jc w:val="center"/>
+        <w:rPr>
+          <w:rFonts w:cs="Arial"/>
+          <w:color w:val="000000" w:themeColor="text1"/>
+        </w:rPr>
+      </w:pPr>
+      <w:r>
+        <w:rPr>
+          <w:rFonts w:cs="Arial"/>
+          <w:noProof/>
+          <w:color w:val="000000" w:themeColor="text1"/>
+          <w:lang w:eastAsia="es-MX"/>
+        </w:rPr>
+        <w:drawing>
+          <wp:inline distT="0" distB="0" distL="0" distR="0" wp14:anchorId="68C832AE" wp14:editId="634D358B">
+            <wp:extent cx="3762375" cy="3103959"/>
+            <wp:effectExtent l="0" t="0" r="0" b="1270"/>
+            <wp:docPr id="1" name="Imagen 1"/>
+            <wp:cNvGraphicFramePr>
+              <a:graphicFrameLocks xmlns:a="http://schemas.openxmlformats.org/drawingml/2006/main" noChangeAspect="1"/>
+            </wp:cNvGraphicFramePr>
+            <a:graphic xmlns:a="http://schemas.openxmlformats.org/drawingml/2006/main">
+              <a:graphicData uri="http://schemas.openxmlformats.org/drawingml/2006/picture">
+                <pic:pic xmlns:pic="http://schemas.openxmlformats.org/drawingml/2006/picture">
+                  <pic:nvPicPr>
+                    <pic:cNvPr id="1" name="utcv.gif"/>
+                    <pic:cNvPicPr/>
+                  </pic:nvPicPr>
+                  <pic:blipFill>
+                    <a:blip r:embed="rId5">
+                      <a:extLst>
+                        <a:ext uri="{BEBA8EAE-BF5A-486C-A8C5-ECC9F3942E4B}">
+                          <a14:imgProps xmlns:a14="http://schemas.microsoft.com/office/drawing/2010/main">
+                            <a14:imgLayer r:embed="rId6">
+                              <a14:imgEffect>
+                                <a14:saturation sat="300000"/>
+                              </a14:imgEffect>
+                            </a14:imgLayer>
+                          </a14:imgProps>
+                        </a:ext>
+                        <a:ext uri="{28A0092B-C50C-407E-A947-70E740481C1C}">
+                          <a14:useLocalDpi xmlns:a14="http://schemas.microsoft.com/office/drawing/2010/main" val="0"/>
+                        </a:ext>
+                      </a:extLst>
+                    </a:blip>
+                    <a:stretch>
+                      <a:fillRect/>
+                    </a:stretch>
+                  </pic:blipFill>
+                  <pic:spPr>
+                    <a:xfrm>
+                      <a:off x="0" y="0"/>
+                      <a:ext cx="3762375" cy="3103959"/>
+                    </a:xfrm>
+                    <a:prstGeom prst="rect">
+                      <a:avLst/>
+                    </a:prstGeom>
+                  </pic:spPr>
+                </pic:pic>
+              </a:graphicData>
+            </a:graphic>
+          </wp:inline>
+        </w:drawing>
+      </w:r>
+    </w:p>
+    <w:p>
+      <w:pPr>
+        <w:jc w:val="center"/>
+        <w:rPr>
+          <w:rFonts w:cs="Arial"/>
+          <w:b/>
+          <w:color w:val="000000" w:themeColor="text1"/>
+          <w:sz w:val="40"/>
+          <w:szCs w:val="40"/>
+        </w:rPr>
+      </w:pPr>
+      <w:r>
+        <w:rPr>
+          <w:rFonts w:cs="Arial"/>
+          <w:b/>
+          <w:color w:val="000000" w:themeColor="text1"/>
+          <w:sz w:val="40"/>
+          <w:szCs w:val="40"/>
+        </w:rPr>
+        <w:t>Universidad Tecnológica del Centro de Veracruz</w:t>
+      </w:r>
+    </w:p>
+    <w:p>
+      <w:pPr>
+        <w:jc w:val="center"/>
+        <w:rPr>
+          <w:rFonts w:cs="Arial"/>
+          <w:b/>
+          <w:color w:val="000000" w:themeColor="text1"/>
+          <w:sz w:val="28"/>
+          <w:szCs w:val="28"/>
+        </w:rPr>
+      </w:pPr>
+    </w:p>
+    <w:p>
+      <w:pPr>
+        <w:jc w:val="center"/>
+        <w:rPr>
+          <w:rFonts w:cs="Arial"/>
+          <w:b/>
+          <w:color w:val="000000" w:themeColor="text1"/>
+          <w:sz w:val="32"/>
+          <w:szCs w:val="32"/>
+        </w:rPr>
+      </w:pPr>
+      <w:r>
+        <w:rPr>
+          <w:rFonts w:cs="Arial"/>
+          <w:b/>
+          <w:color w:val="000000" w:themeColor="text1"/>
+          <w:sz w:val="32"/>
+          <w:szCs w:val="32"/>
+        </w:rPr>
+        <w:t>Programa educativo de Tecnologías de la información y la comunicación</w:t>
+      </w:r>
+    </w:p>
+    <w:p>
+      <w:pPr>
+        <w:jc w:val="center"/>
+        <w:rPr>
+          <w:rFonts w:cs="Arial"/>
+          <w:b/>
+          <w:color w:val="000000" w:themeColor="text1"/>
+          <w:sz w:val="28"/>
+          <w:szCs w:val="28"/>
+        </w:rPr>
+      </w:pPr>
+    </w:p>
+    <w:p>
+      <w:pPr>
+        <w:jc w:val="center"/>
+        <w:rPr>
+          <w:rFonts w:cs="Arial"/>
+          <w:b/>
+          <w:color w:val="000000" w:themeColor="text1"/>
+          <w:sz w:val="28"/>
+          <w:szCs w:val="28"/>
+        </w:rPr>
+      </w:pPr>
+      <w:r>
+        <w:rPr>
+          <w:rFonts w:cs="Arial"/>
+          <w:b/>
+          <w:color w:val="000000" w:themeColor="text1"/>
+          <w:sz w:val="28"/>
+          <w:szCs w:val="28"/>
+        </w:rPr>
+        <w:t>Roca 2</w:t>
+      </w:r>
+    </w:p>
+    <w:p>
+      <w:pPr>
+        <w:jc w:val="center"/>
+        <w:rPr>
+          <w:rFonts w:cs="Arial"/>
+          <w:b/>
+          <w:color w:val="000000" w:themeColor="text1"/>
+          <w:sz w:val="28"/>
+          <w:szCs w:val="28"/>
+        </w:rPr>
+      </w:pPr>
+    </w:p>
+    <w:p>
+      <w:pPr>
+        <w:jc w:val="center"/>
+        <w:rPr>
+          <w:rFonts w:cs="Arial"/>
+          <w:b/>
+          <w:color w:val="000000" w:themeColor="text1"/>
+          <w:sz w:val="28"/>
+          <w:szCs w:val="28"/>
+        </w:rPr>
+      </w:pPr>
+      <w:r>
+        <w:rPr>
+          <w:rFonts w:cs="Arial"/>
+          <w:b/>
+          <w:color w:val="000000" w:themeColor="text1"/>
+          <w:sz w:val="28"/>
+          <w:szCs w:val="28"/>
+        </w:rPr>
+        <w:t>Presenta:</w:t>
+      </w:r>
+    </w:p>
+    <w:p>
+      <w:pPr>
+        <w:pStyle w:val="Prrafodelista"/>
+        <w:numPr>
+          <w:ilvl w:val="0"/>
+          <w:numId w:val="2"/>
+        </w:numPr>
+        <w:jc w:val="center"/>
+        <w:rPr>
+          <w:rFonts w:ascii="Arial" w:hAnsi="Arial" w:cs="Arial"/>
+          <w:b/>
+          <w:color w:val="000000" w:themeColor="text1"/>
+          <w:sz w:val="28"/>
+          <w:szCs w:val="28"/>
+        </w:rPr>
+      </w:pPr>
+      <w:r>
+        <w:rPr>
+          <w:rFonts w:ascii="Arial" w:hAnsi="Arial" w:cs="Arial"/>
+          <w:b/>
+          <w:color w:val="000000" w:themeColor="text1"/>
+          <w:sz w:val="28"/>
+          <w:szCs w:val="28"/>
+        </w:rPr>
+        <w:t>Contreras Ortiz José Manuel</w:t>
+      </w:r>
+    </w:p>
+    <w:p>
+      <w:pPr>
+        <w:pStyle w:val="Prrafodelista"/>
+        <w:numPr>
+          <w:ilvl w:val="0"/>
+          <w:numId w:val="2"/>
+        </w:numPr>
+        <w:jc w:val="center"/>
+        <w:rPr>
+          <w:rFonts w:ascii="Arial" w:hAnsi="Arial" w:cs="Arial"/>
+          <w:b/>
+          <w:color w:val="000000" w:themeColor="text1"/>
+          <w:sz w:val="28"/>
+          <w:szCs w:val="28"/>
+        </w:rPr>
+      </w:pPr>
+      <w:proofErr w:type="spellStart"/>
+      <w:r>
+        <w:rPr>
+          <w:rFonts w:ascii="Arial" w:hAnsi="Arial" w:cs="Arial"/>
+          <w:b/>
+          <w:color w:val="000000" w:themeColor="text1"/>
+          <w:sz w:val="28"/>
+          <w:szCs w:val="28"/>
+        </w:rPr>
+        <w:t>Elotlán</w:t>
+      </w:r>
+      <w:proofErr w:type="spellEnd"/>
+      <w:r>
+        <w:rPr>
+          <w:rFonts w:ascii="Arial" w:hAnsi="Arial" w:cs="Arial"/>
+          <w:b/>
+          <w:color w:val="000000" w:themeColor="text1"/>
+          <w:sz w:val="28"/>
+          <w:szCs w:val="28"/>
+        </w:rPr>
+        <w:t xml:space="preserve"> Hernández Ana Karina</w:t>
+      </w:r>
+    </w:p>
+    <w:p>
+      <w:pPr>
+        <w:pStyle w:val="Prrafodelista"/>
+        <w:numPr>
+          <w:ilvl w:val="0"/>
+          <w:numId w:val="2"/>
+        </w:numPr>
+        <w:jc w:val="center"/>
+        <w:rPr>
+          <w:rFonts w:ascii="Arial" w:hAnsi="Arial" w:cs="Arial"/>
+          <w:b/>
+          <w:color w:val="000000" w:themeColor="text1"/>
+          <w:sz w:val="28"/>
+          <w:szCs w:val="28"/>
+        </w:rPr>
+      </w:pPr>
+      <w:r>
+        <w:rPr>
+          <w:rFonts w:ascii="Arial" w:hAnsi="Arial" w:cs="Arial"/>
+          <w:b/>
+          <w:color w:val="000000" w:themeColor="text1"/>
+          <w:sz w:val="28"/>
+          <w:szCs w:val="28"/>
+        </w:rPr>
+        <w:t>Hernández Chávez Celia</w:t>
+      </w:r>
+    </w:p>
+    <w:p>
+      <w:pPr>
+        <w:pStyle w:val="Prrafodelista"/>
+        <w:numPr>
+          <w:ilvl w:val="0"/>
+          <w:numId w:val="2"/>
+        </w:numPr>
+        <w:jc w:val="center"/>
+        <w:rPr>
+          <w:rFonts w:ascii="Arial" w:hAnsi="Arial" w:cs="Arial"/>
+          <w:b/>
+          <w:color w:val="000000" w:themeColor="text1"/>
+          <w:sz w:val="28"/>
+          <w:szCs w:val="28"/>
+        </w:rPr>
+      </w:pPr>
+      <w:r>
+        <w:rPr>
+          <w:rFonts w:ascii="Arial" w:hAnsi="Arial" w:cs="Arial"/>
+          <w:b/>
+          <w:color w:val="000000" w:themeColor="text1"/>
+          <w:sz w:val="28"/>
+          <w:szCs w:val="28"/>
+        </w:rPr>
+        <w:t>Sánchez Gómez Estuardo</w:t>
+      </w:r>
+    </w:p>
+    <w:p>
+      <w:pPr>
+        <w:pStyle w:val="Prrafodelista"/>
+        <w:jc w:val="center"/>
+        <w:rPr>
+          <w:rFonts w:ascii="Arial" w:hAnsi="Arial" w:cs="Arial"/>
+          <w:b/>
+          <w:color w:val="000000" w:themeColor="text1"/>
+          <w:sz w:val="28"/>
+          <w:szCs w:val="28"/>
+        </w:rPr>
+      </w:pPr>
+    </w:p>
+    <w:p>
+      <w:pPr>
+        <w:pStyle w:val="Prrafodelista"/>
+        <w:jc w:val="center"/>
+        <w:rPr>
+          <w:rFonts w:ascii="Arial" w:hAnsi="Arial" w:cs="Arial"/>
+          <w:b/>
+          <w:color w:val="000000" w:themeColor="text1"/>
+          <w:sz w:val="28"/>
+          <w:szCs w:val="28"/>
+        </w:rPr>
+      </w:pPr>
+    </w:p>
+    <w:p>
+      <w:pPr>
+        <w:pStyle w:val="Prrafodelista"/>
+        <w:jc w:val="center"/>
+        <w:rPr>
+          <w:rFonts w:ascii="Arial" w:hAnsi="Arial" w:cs="Arial"/>
+          <w:b/>
+          <w:color w:val="000000" w:themeColor="text1"/>
+          <w:sz w:val="28"/>
+          <w:szCs w:val="28"/>
+        </w:rPr>
+      </w:pPr>
+    </w:p>
+    <w:p>
+      <w:pPr>
+        <w:pStyle w:val="Prrafodelista"/>
+        <w:jc w:val="center"/>
+        <w:rPr>
+          <w:rFonts w:ascii="Arial" w:hAnsi="Arial" w:cs="Arial"/>
+          <w:b/>
+          <w:color w:val="000000" w:themeColor="text1"/>
+          <w:sz w:val="28"/>
+          <w:szCs w:val="28"/>
+        </w:rPr>
+      </w:pPr>
+    </w:p>
+    <w:p>
+      <w:pPr>
+        <w:pStyle w:val="Prrafodelista"/>
+        <w:jc w:val="center"/>
+        <w:rPr>
+          <w:rFonts w:ascii="Arial" w:hAnsi="Arial" w:cs="Arial"/>
+          <w:b/>
+          <w:color w:val="000000" w:themeColor="text1"/>
+          <w:sz w:val="28"/>
+          <w:szCs w:val="28"/>
+        </w:rPr>
+      </w:pPr>
+    </w:p>
+    <w:p>
+      <w:pPr>
+        <w:pStyle w:val="Prrafodelista"/>
+        <w:jc w:val="center"/>
+        <w:rPr>
+          <w:rFonts w:ascii="Arial" w:hAnsi="Arial" w:cs="Arial"/>
+          <w:b/>
+          <w:color w:val="000000" w:themeColor="text1"/>
+          <w:sz w:val="28"/>
+          <w:szCs w:val="28"/>
+        </w:rPr>
+      </w:pPr>
+    </w:p>
+    <w:p>
+      <w:pPr>
+        <w:pStyle w:val="Prrafodelista"/>
+        <w:jc w:val="center"/>
+        <w:rPr>
+          <w:rFonts w:ascii="Arial" w:hAnsi="Arial" w:cs="Arial"/>
+          <w:b/>
+          <w:color w:val="000000" w:themeColor="text1"/>
+          <w:sz w:val="28"/>
+          <w:szCs w:val="28"/>
+        </w:rPr>
+      </w:pPr>
+    </w:p>
+    <w:p>
+      <w:pPr>
+        <w:pStyle w:val="Prrafodelista"/>
+        <w:jc w:val="center"/>
+        <w:rPr>
+          <w:rFonts w:ascii="Arial" w:hAnsi="Arial" w:cs="Arial"/>
+          <w:b/>
+          <w:color w:val="000000" w:themeColor="text1"/>
+          <w:sz w:val="28"/>
+          <w:szCs w:val="28"/>
+        </w:rPr>
+      </w:pPr>
+      <w:r>
+        <w:rPr>
+          <w:rFonts w:ascii="Arial" w:hAnsi="Arial" w:cs="Arial"/>
+          <w:b/>
+          <w:color w:val="000000" w:themeColor="text1"/>
+          <w:sz w:val="28"/>
+          <w:szCs w:val="28"/>
+        </w:rPr>
+        <w:t>Cuitláhuac, Veracruz a 20</w:t>
+      </w:r>
+      <w:r>
+        <w:rPr>
+          <w:rFonts w:ascii="Arial" w:hAnsi="Arial" w:cs="Arial"/>
+          <w:b/>
+          <w:color w:val="000000" w:themeColor="text1"/>
+          <w:sz w:val="28"/>
+          <w:szCs w:val="28"/>
+        </w:rPr>
+        <w:t xml:space="preserve"> de</w:t>
+      </w:r>
+      <w:r>
+        <w:rPr>
+          <w:rFonts w:ascii="Arial" w:hAnsi="Arial" w:cs="Arial"/>
+          <w:b/>
+          <w:color w:val="000000" w:themeColor="text1"/>
+          <w:sz w:val="28"/>
+          <w:szCs w:val="28"/>
+        </w:rPr>
+        <w:t xml:space="preserve"> mayo </w:t>
+      </w:r>
+      <w:r>
+        <w:rPr>
+          <w:rFonts w:ascii="Arial" w:hAnsi="Arial" w:cs="Arial"/>
+          <w:b/>
+          <w:color w:val="000000" w:themeColor="text1"/>
+          <w:sz w:val="28"/>
+          <w:szCs w:val="28"/>
+        </w:rPr>
+        <w:t>del 2015</w:t>
+      </w:r>
+    </w:p>
+    <w:p>
+      <w:pPr>
+        <w:spacing w:line="480" w:lineRule="auto"/>
+        <w:jc w:val="center"/>
+        <w:rPr>
+          <w:rFonts w:cs="Arial"/>
+          <w:b/>
+          <w:sz w:val="24"/>
+          <w:lang w:val="es-MX"/>
+        </w:rPr>
+      </w:pPr>
+    </w:p>
+    <w:p>
+      <w:pPr>
+        <w:spacing w:line="480" w:lineRule="auto"/>
+        <w:jc w:val="center"/>
+        <w:rPr>
+          <w:rFonts w:cs="Arial"/>
+          <w:b/>
+          <w:sz w:val="24"/>
+        </w:rPr>
+      </w:pPr>
+    </w:p>
     <w:p>
       <w:pPr>
         <w:spacing w:line="480" w:lineRule="auto"/>
@@ -146,7 +624,28 @@
                 <w:rFonts w:cs="Arial"/>
                 <w:color w:val="000000" w:themeColor="text1"/>
               </w:rPr>
-              <w:t>27/05/15</w:t>
+              <w:t>03</w:t>
+            </w:r>
+            <w:r>
+              <w:rPr>
+                <w:rFonts w:cs="Arial"/>
+                <w:color w:val="000000" w:themeColor="text1"/>
+              </w:rPr>
+              <w:t>/0</w:t>
+            </w:r>
+            <w:r>
+              <w:rPr>
+                <w:rFonts w:cs="Arial"/>
+                <w:color w:val="000000" w:themeColor="text1"/>
+              </w:rPr>
+              <w:t>7</w:t>
+            </w:r>
+            <w:r>
+              <w:rPr>
+                <w:rFonts w:cs="Arial"/>
+                <w:color w:val="000000" w:themeColor="text1"/>
+              </w:rPr>
+              <w:t>/15</w:t>
             </w:r>
           </w:p>
         </w:tc>
@@ -168,7 +667,14 @@
                 <w:rFonts w:cs="Arial"/>
                 <w:color w:val="000000" w:themeColor="text1"/>
               </w:rPr>
-              <w:t>1.0</w:t>
+              <w:t>2</w:t>
+            </w:r>
+            <w:r>
+              <w:rPr>
+                <w:rFonts w:cs="Arial"/>
+                <w:color w:val="000000" w:themeColor="text1"/>
+              </w:rPr>
+              <w:t>.0</w:t>
             </w:r>
           </w:p>
         </w:tc>
@@ -199,8 +705,6 @@
               </w:rPr>
               <w:t>proyecto</w:t>
             </w:r>
-            <w:bookmarkStart w:id="0" w:name="_GoBack"/>
-            <w:bookmarkEnd w:id="0"/>
             <w:r>
               <w:rPr>
                 <w:rFonts w:cs="Arial"/>
@@ -467,31 +971,9 @@
     </w:p>
     <w:p>
       <w:pPr>
-        <w:spacing w:line="480" w:lineRule="auto"/>
-        <w:jc w:val="both"/>
-        <w:rPr>
-          <w:rFonts w:cs="Arial"/>
-          <w:sz w:val="22"/>
-          <w:szCs w:val="22"/>
-        </w:rPr>
-      </w:pPr>
-    </w:p>
-    <w:p>
-      <w:pPr>
-        <w:spacing w:line="480" w:lineRule="auto"/>
-        <w:jc w:val="both"/>
-        <w:rPr>
-          <w:rFonts w:cs="Arial"/>
-          <w:b/>
-          <w:sz w:val="24"/>
-        </w:rPr>
+        <w:pStyle w:val="Ttulo1"/>
       </w:pPr>
       <w:r>
-        <w:rPr>
-          <w:rFonts w:cs="Arial"/>
-          <w:b/>
-          <w:sz w:val="24"/>
-        </w:rPr>
         <w:lastRenderedPageBreak/>
         <w:t>Roles</w:t>
       </w:r>
@@ -509,21 +991,30 @@
     </w:p>
     <w:p>
       <w:pPr>
+        <w:pStyle w:val="Ttulo2"/>
+      </w:pPr>
+      <w:r>
+        <w:t>Cliente</w:t>
+      </w:r>
+    </w:p>
+    <w:p>
+      <w:pPr>
+        <w:pStyle w:val="Prrafodelista"/>
+        <w:numPr>
+          <w:ilvl w:val="0"/>
+          <w:numId w:val="3"/>
+        </w:numPr>
         <w:spacing w:line="480" w:lineRule="auto"/>
         <w:jc w:val="both"/>
         <w:rPr>
           <w:rFonts w:cs="Arial"/>
-          <w:sz w:val="22"/>
-          <w:szCs w:val="22"/>
         </w:rPr>
       </w:pPr>
       <w:r>
         <w:rPr>
           <w:rFonts w:cs="Arial"/>
-          <w:sz w:val="22"/>
-          <w:szCs w:val="22"/>
-        </w:rPr>
-        <w:t>Cliente</w:t>
+        </w:rPr>
+        <w:t>El cliente dentro del proyecto es aquel que aporta de manera directa e indirecta la información para realizar un levantamiento de requerimientos adecuado, es aquel individuo al cual se le van a dar todos los entregables finales entre los cuales se encuentran el producto terminado y los manuales correspondientes.</w:t>
       </w:r>
     </w:p>
     <w:tbl>
@@ -903,32 +1394,35 @@
     </w:p>
     <w:p>
       <w:pPr>
+        <w:pStyle w:val="Ttulo2"/>
+      </w:pPr>
+      <w:r>
+        <w:t>Responsable de proceso</w:t>
+      </w:r>
+    </w:p>
+    <w:p>
+      <w:pPr>
+        <w:pStyle w:val="Normalindentado2"/>
+      </w:pPr>
+    </w:p>
+    <w:p>
+      <w:pPr>
+        <w:pStyle w:val="Prrafodelista"/>
+        <w:numPr>
+          <w:ilvl w:val="0"/>
+          <w:numId w:val="3"/>
+        </w:numPr>
         <w:spacing w:line="480" w:lineRule="auto"/>
         <w:jc w:val="both"/>
         <w:rPr>
           <w:rFonts w:cs="Arial"/>
-          <w:sz w:val="22"/>
-          <w:szCs w:val="22"/>
-        </w:rPr>
-      </w:pPr>
-    </w:p>
-    <w:p>
-      <w:pPr>
-        <w:spacing w:line="480" w:lineRule="auto"/>
-        <w:jc w:val="both"/>
-        <w:rPr>
-          <w:rFonts w:cs="Arial"/>
-          <w:sz w:val="22"/>
-          <w:szCs w:val="22"/>
         </w:rPr>
       </w:pPr>
       <w:r>
         <w:rPr>
           <w:rFonts w:cs="Arial"/>
-          <w:sz w:val="22"/>
-          <w:szCs w:val="22"/>
-        </w:rPr>
-        <w:t>Responsable de proceso</w:t>
+        </w:rPr>
+        <w:t>Es el responsable de dirigir al equipo de trabajo encargado del diseño y la codificación del proyecto, mantiene un contacto con el cliente mucho más cercano que otros involucrados y supervisa que el proceso de desarrollo se esté llevando a cabo según el tiempo y los términos establecidos de antemano.</w:t>
       </w:r>
     </w:p>
     <w:tbl>
@@ -1316,9 +1810,35 @@
     </w:tbl>
     <w:p>
       <w:pPr>
+        <w:pStyle w:val="Ttulo2"/>
+        <w:rPr>
+          <w:lang w:val="es-MX"/>
+        </w:rPr>
+      </w:pPr>
+      <w:r>
+        <w:rPr>
+          <w:lang w:val="es-MX"/>
+        </w:rPr>
+        <w:lastRenderedPageBreak/>
+        <w:t>Involucrados</w:t>
+      </w:r>
+    </w:p>
+    <w:p>
+      <w:pPr>
+        <w:pStyle w:val="Normalindentado2"/>
+        <w:rPr>
+          <w:lang w:val="es-MX"/>
+        </w:rPr>
+      </w:pPr>
+    </w:p>
+    <w:p>
+      <w:pPr>
         <w:pStyle w:val="guiazul"/>
+        <w:numPr>
+          <w:ilvl w:val="0"/>
+          <w:numId w:val="3"/>
+        </w:numPr>
         <w:spacing w:line="480" w:lineRule="auto"/>
-        <w:ind w:left="628"/>
         <w:jc w:val="both"/>
         <w:rPr>
           <w:rFonts w:cs="Arial"/>
@@ -1329,13 +1849,7 @@
           <w:lang w:val="es-MX"/>
         </w:rPr>
       </w:pPr>
-    </w:p>
-    <w:p>
-      <w:pPr>
-        <w:pStyle w:val="guiazul"/>
-        <w:spacing w:line="480" w:lineRule="auto"/>
-        <w:ind w:left="628"/>
-        <w:jc w:val="both"/>
+      <w:r>
         <w:rPr>
           <w:rFonts w:cs="Arial"/>
           <w:i w:val="0"/>
@@ -1344,44 +1858,10 @@
           <w:szCs w:val="22"/>
           <w:lang w:val="es-MX"/>
         </w:rPr>
-      </w:pPr>
-      <w:r>
-        <w:rPr>
-          <w:rFonts w:cs="Arial"/>
-          <w:i w:val="0"/>
-          <w:color w:val="000000"/>
-          <w:sz w:val="22"/>
-          <w:szCs w:val="22"/>
-          <w:lang w:val="es-MX"/>
-        </w:rPr>
-        <w:t xml:space="preserve"> </w:t>
+        <w:t>Los involucrados son los miembros de equipo de desarrollo que se encargan del diseño y la codificación del proyecto, están liderados por el responsable de proceso, también son todos aquellos que participan en las labores de documentación y control del proyecto.</w:t>
       </w:r>
-    </w:p>
-    <w:p>
-      <w:pPr>
-        <w:pStyle w:val="guiazul"/>
-        <w:spacing w:line="480" w:lineRule="auto"/>
-        <w:jc w:val="both"/>
-        <w:rPr>
-          <w:rFonts w:cs="Arial"/>
-          <w:i w:val="0"/>
-          <w:color w:val="000000"/>
-          <w:sz w:val="22"/>
-          <w:szCs w:val="22"/>
-          <w:lang w:val="es-MX"/>
-        </w:rPr>
-      </w:pPr>
-      <w:r>
-        <w:rPr>
-          <w:rFonts w:cs="Arial"/>
-          <w:i w:val="0"/>
-          <w:color w:val="000000"/>
-          <w:sz w:val="22"/>
-          <w:szCs w:val="22"/>
-          <w:lang w:val="es-MX"/>
-        </w:rPr>
-        <w:t>Involucrados</w:t>
-      </w:r>
+      <w:bookmarkStart w:id="0" w:name="_GoBack"/>
+      <w:bookmarkEnd w:id="0"/>
     </w:p>
     <w:tbl>
       <w:tblPr>
@@ -1835,7 +2315,6 @@
                 <w:szCs w:val="22"/>
                 <w:lang w:val="es-MX"/>
               </w:rPr>
-              <w:lastRenderedPageBreak/>
               <w:t>Nombre</w:t>
             </w:r>
           </w:p>
@@ -2757,8 +3236,240 @@
       </w:rPr>
     </w:lvl>
   </w:abstractNum>
+  <w:abstractNum w:abstractNumId="1">
+    <w:nsid w:val="3BD80EF3"/>
+    <w:multiLevelType w:val="hybridMultilevel"/>
+    <w:tmpl w:val="73B201D2"/>
+    <w:lvl w:ilvl="0" w:tplc="0C0A0001">
+      <w:start w:val="1"/>
+      <w:numFmt w:val="bullet"/>
+      <w:lvlText w:val=""/>
+      <w:lvlJc w:val="left"/>
+      <w:pPr>
+        <w:ind w:left="720" w:hanging="360"/>
+      </w:pPr>
+      <w:rPr>
+        <w:rFonts w:ascii="Symbol" w:hAnsi="Symbol" w:hint="default"/>
+      </w:rPr>
+    </w:lvl>
+    <w:lvl w:ilvl="1" w:tplc="0C0A0003" w:tentative="1">
+      <w:start w:val="1"/>
+      <w:numFmt w:val="bullet"/>
+      <w:lvlText w:val="o"/>
+      <w:lvlJc w:val="left"/>
+      <w:pPr>
+        <w:ind w:left="1440" w:hanging="360"/>
+      </w:pPr>
+      <w:rPr>
+        <w:rFonts w:ascii="Courier New" w:hAnsi="Courier New" w:cs="Courier New" w:hint="default"/>
+      </w:rPr>
+    </w:lvl>
+    <w:lvl w:ilvl="2" w:tplc="0C0A0005" w:tentative="1">
+      <w:start w:val="1"/>
+      <w:numFmt w:val="bullet"/>
+      <w:lvlText w:val=""/>
+      <w:lvlJc w:val="left"/>
+      <w:pPr>
+        <w:ind w:left="2160" w:hanging="360"/>
+      </w:pPr>
+      <w:rPr>
+        <w:rFonts w:ascii="Wingdings" w:hAnsi="Wingdings" w:hint="default"/>
+      </w:rPr>
+    </w:lvl>
+    <w:lvl w:ilvl="3" w:tplc="0C0A0001" w:tentative="1">
+      <w:start w:val="1"/>
+      <w:numFmt w:val="bullet"/>
+      <w:lvlText w:val=""/>
+      <w:lvlJc w:val="left"/>
+      <w:pPr>
+        <w:ind w:left="2880" w:hanging="360"/>
+      </w:pPr>
+      <w:rPr>
+        <w:rFonts w:ascii="Symbol" w:hAnsi="Symbol" w:hint="default"/>
+      </w:rPr>
+    </w:lvl>
+    <w:lvl w:ilvl="4" w:tplc="0C0A0003" w:tentative="1">
+      <w:start w:val="1"/>
+      <w:numFmt w:val="bullet"/>
+      <w:lvlText w:val="o"/>
+      <w:lvlJc w:val="left"/>
+      <w:pPr>
+        <w:ind w:left="3600" w:hanging="360"/>
+      </w:pPr>
+      <w:rPr>
+        <w:rFonts w:ascii="Courier New" w:hAnsi="Courier New" w:cs="Courier New" w:hint="default"/>
+      </w:rPr>
+    </w:lvl>
+    <w:lvl w:ilvl="5" w:tplc="0C0A0005" w:tentative="1">
+      <w:start w:val="1"/>
+      <w:numFmt w:val="bullet"/>
+      <w:lvlText w:val=""/>
+      <w:lvlJc w:val="left"/>
+      <w:pPr>
+        <w:ind w:left="4320" w:hanging="360"/>
+      </w:pPr>
+      <w:rPr>
+        <w:rFonts w:ascii="Wingdings" w:hAnsi="Wingdings" w:hint="default"/>
+      </w:rPr>
+    </w:lvl>
+    <w:lvl w:ilvl="6" w:tplc="0C0A0001" w:tentative="1">
+      <w:start w:val="1"/>
+      <w:numFmt w:val="bullet"/>
+      <w:lvlText w:val=""/>
+      <w:lvlJc w:val="left"/>
+      <w:pPr>
+        <w:ind w:left="5040" w:hanging="360"/>
+      </w:pPr>
+      <w:rPr>
+        <w:rFonts w:ascii="Symbol" w:hAnsi="Symbol" w:hint="default"/>
+      </w:rPr>
+    </w:lvl>
+    <w:lvl w:ilvl="7" w:tplc="0C0A0003" w:tentative="1">
+      <w:start w:val="1"/>
+      <w:numFmt w:val="bullet"/>
+      <w:lvlText w:val="o"/>
+      <w:lvlJc w:val="left"/>
+      <w:pPr>
+        <w:ind w:left="5760" w:hanging="360"/>
+      </w:pPr>
+      <w:rPr>
+        <w:rFonts w:ascii="Courier New" w:hAnsi="Courier New" w:cs="Courier New" w:hint="default"/>
+      </w:rPr>
+    </w:lvl>
+    <w:lvl w:ilvl="8" w:tplc="0C0A0005" w:tentative="1">
+      <w:start w:val="1"/>
+      <w:numFmt w:val="bullet"/>
+      <w:lvlText w:val=""/>
+      <w:lvlJc w:val="left"/>
+      <w:pPr>
+        <w:ind w:left="6480" w:hanging="360"/>
+      </w:pPr>
+      <w:rPr>
+        <w:rFonts w:ascii="Wingdings" w:hAnsi="Wingdings" w:hint="default"/>
+      </w:rPr>
+    </w:lvl>
+  </w:abstractNum>
+  <w:abstractNum w:abstractNumId="2">
+    <w:nsid w:val="6F2C32F7"/>
+    <w:multiLevelType w:val="hybridMultilevel"/>
+    <w:tmpl w:val="61DCB288"/>
+    <w:lvl w:ilvl="0" w:tplc="080A0001">
+      <w:start w:val="1"/>
+      <w:numFmt w:val="bullet"/>
+      <w:lvlText w:val=""/>
+      <w:lvlJc w:val="left"/>
+      <w:pPr>
+        <w:ind w:left="960" w:hanging="360"/>
+      </w:pPr>
+      <w:rPr>
+        <w:rFonts w:ascii="Symbol" w:hAnsi="Symbol" w:hint="default"/>
+      </w:rPr>
+    </w:lvl>
+    <w:lvl w:ilvl="1" w:tplc="080A0003">
+      <w:start w:val="1"/>
+      <w:numFmt w:val="bullet"/>
+      <w:lvlText w:val="o"/>
+      <w:lvlJc w:val="left"/>
+      <w:pPr>
+        <w:ind w:left="1680" w:hanging="360"/>
+      </w:pPr>
+      <w:rPr>
+        <w:rFonts w:ascii="Courier New" w:hAnsi="Courier New" w:cs="Courier New" w:hint="default"/>
+      </w:rPr>
+    </w:lvl>
+    <w:lvl w:ilvl="2" w:tplc="080A0005" w:tentative="1">
+      <w:start w:val="1"/>
+      <w:numFmt w:val="bullet"/>
+      <w:lvlText w:val=""/>
+      <w:lvlJc w:val="left"/>
+      <w:pPr>
+        <w:ind w:left="2400" w:hanging="360"/>
+      </w:pPr>
+      <w:rPr>
+        <w:rFonts w:ascii="Wingdings" w:hAnsi="Wingdings" w:hint="default"/>
+      </w:rPr>
+    </w:lvl>
+    <w:lvl w:ilvl="3" w:tplc="080A0001" w:tentative="1">
+      <w:start w:val="1"/>
+      <w:numFmt w:val="bullet"/>
+      <w:lvlText w:val=""/>
+      <w:lvlJc w:val="left"/>
+      <w:pPr>
+        <w:ind w:left="3120" w:hanging="360"/>
+      </w:pPr>
+      <w:rPr>
+        <w:rFonts w:ascii="Symbol" w:hAnsi="Symbol" w:hint="default"/>
+      </w:rPr>
+    </w:lvl>
+    <w:lvl w:ilvl="4" w:tplc="080A0003" w:tentative="1">
+      <w:start w:val="1"/>
+      <w:numFmt w:val="bullet"/>
+      <w:lvlText w:val="o"/>
+      <w:lvlJc w:val="left"/>
+      <w:pPr>
+        <w:ind w:left="3840" w:hanging="360"/>
+      </w:pPr>
+      <w:rPr>
+        <w:rFonts w:ascii="Courier New" w:hAnsi="Courier New" w:cs="Courier New" w:hint="default"/>
+      </w:rPr>
+    </w:lvl>
+    <w:lvl w:ilvl="5" w:tplc="080A0005" w:tentative="1">
+      <w:start w:val="1"/>
+      <w:numFmt w:val="bullet"/>
+      <w:lvlText w:val=""/>
+      <w:lvlJc w:val="left"/>
+      <w:pPr>
+        <w:ind w:left="4560" w:hanging="360"/>
+      </w:pPr>
+      <w:rPr>
+        <w:rFonts w:ascii="Wingdings" w:hAnsi="Wingdings" w:hint="default"/>
+      </w:rPr>
+    </w:lvl>
+    <w:lvl w:ilvl="6" w:tplc="080A0001" w:tentative="1">
+      <w:start w:val="1"/>
+      <w:numFmt w:val="bullet"/>
+      <w:lvlText w:val=""/>
+      <w:lvlJc w:val="left"/>
+      <w:pPr>
+        <w:ind w:left="5280" w:hanging="360"/>
+      </w:pPr>
+      <w:rPr>
+        <w:rFonts w:ascii="Symbol" w:hAnsi="Symbol" w:hint="default"/>
+      </w:rPr>
+    </w:lvl>
+    <w:lvl w:ilvl="7" w:tplc="080A0003" w:tentative="1">
+      <w:start w:val="1"/>
+      <w:numFmt w:val="bullet"/>
+      <w:lvlText w:val="o"/>
+      <w:lvlJc w:val="left"/>
+      <w:pPr>
+        <w:ind w:left="6000" w:hanging="360"/>
+      </w:pPr>
+      <w:rPr>
+        <w:rFonts w:ascii="Courier New" w:hAnsi="Courier New" w:cs="Courier New" w:hint="default"/>
+      </w:rPr>
+    </w:lvl>
+    <w:lvl w:ilvl="8" w:tplc="080A0005" w:tentative="1">
+      <w:start w:val="1"/>
+      <w:numFmt w:val="bullet"/>
+      <w:lvlText w:val=""/>
+      <w:lvlJc w:val="left"/>
+      <w:pPr>
+        <w:ind w:left="6720" w:hanging="360"/>
+      </w:pPr>
+      <w:rPr>
+        <w:rFonts w:ascii="Wingdings" w:hAnsi="Wingdings" w:hint="default"/>
+      </w:rPr>
+    </w:lvl>
+  </w:abstractNum>
   <w:num w:numId="1">
     <w:abstractNumId w:val="0"/>
+  </w:num>
+  <w:num w:numId="2">
+    <w:abstractNumId w:val="1"/>
+  </w:num>
+  <w:num w:numId="3">
+    <w:abstractNumId w:val="2"/>
   </w:num>
 </w:numbering>
 </file>
@@ -3368,6 +4079,24 @@
       </w:tblCellMar>
     </w:tblPr>
   </w:style>
+  <w:style w:type="paragraph" w:styleId="Prrafodelista">
+    <w:name w:val="List Paragraph"/>
+    <w:basedOn w:val="Normal"/>
+    <w:uiPriority w:val="34"/>
+    <w:qFormat/>
+    <w:rsid w:val="00ED5447"/>
+    <w:pPr>
+      <w:spacing w:after="160" w:line="259" w:lineRule="auto"/>
+      <w:ind w:left="720"/>
+      <w:contextualSpacing/>
+    </w:pPr>
+    <w:rPr>
+      <w:rFonts w:asciiTheme="minorHAnsi" w:eastAsiaTheme="minorHAnsi" w:hAnsiTheme="minorHAnsi" w:cstheme="minorBidi"/>
+      <w:sz w:val="22"/>
+      <w:szCs w:val="22"/>
+      <w:lang w:val="es-MX" w:eastAsia="en-US"/>
+    </w:rPr>
+  </w:style>
 </w:styles>
 </file>
 

</xml_diff>